<commit_message>
Corrección final a propuesta de titulación
</commit_message>
<xml_diff>
--- a/Ejemplos/Propuesta de Titulacion_Altamirano_Nava.docx
+++ b/Ejemplos/Propuesta de Titulacion_Altamirano_Nava.docx
@@ -151,7 +151,7 @@
           <w:sz w:val="23"/>
           <w:szCs w:val="23"/>
         </w:rPr>
-        <w:t xml:space="preserve">Defunciones </w:t>
+        <w:t>Identificación de m</w:t>
       </w:r>
       <w:r>
         <w:rPr>
@@ -159,7 +159,7 @@
           <w:sz w:val="23"/>
           <w:szCs w:val="23"/>
         </w:rPr>
-        <w:t>de C</w:t>
+        <w:t>ejoras a los servicios</w:t>
       </w:r>
       <w:r>
         <w:rPr>
@@ -167,7 +167,7 @@
           <w:sz w:val="23"/>
           <w:szCs w:val="23"/>
         </w:rPr>
-        <w:t>ovid</w:t>
+        <w:t xml:space="preserve"> públicos básicos en</w:t>
       </w:r>
       <w:r>
         <w:rPr>
@@ -175,7 +175,7 @@
           <w:sz w:val="23"/>
           <w:szCs w:val="23"/>
         </w:rPr>
-        <w:t>-19</w:t>
+        <w:t xml:space="preserve"> </w:t>
       </w:r>
       <w:r>
         <w:rPr>
@@ -183,7 +183,7 @@
           <w:sz w:val="23"/>
           <w:szCs w:val="23"/>
         </w:rPr>
-        <w:t xml:space="preserve"> por alcaldía</w:t>
+        <w:t>zonas</w:t>
       </w:r>
       <w:r>
         <w:rPr>
@@ -191,7 +191,7 @@
           <w:sz w:val="23"/>
           <w:szCs w:val="23"/>
         </w:rPr>
-        <w:t xml:space="preserve"> en la Ciudad de México de </w:t>
+        <w:t xml:space="preserve"> de mayor </w:t>
       </w:r>
       <w:r>
         <w:rPr>
@@ -199,7 +199,7 @@
           <w:sz w:val="23"/>
           <w:szCs w:val="23"/>
         </w:rPr>
-        <w:t>f</w:t>
+        <w:t>mortalidad durante la pandemia de COVID-19</w:t>
       </w:r>
       <w:r>
         <w:rPr>
@@ -207,7 +207,7 @@
           <w:sz w:val="23"/>
           <w:szCs w:val="23"/>
         </w:rPr>
-        <w:t xml:space="preserve">ebrero de 2020 a </w:t>
+        <w:t xml:space="preserve"> </w:t>
       </w:r>
       <w:r>
         <w:rPr>
@@ -215,15 +215,7 @@
           <w:sz w:val="23"/>
           <w:szCs w:val="23"/>
         </w:rPr>
-        <w:t>f</w:t>
-      </w:r>
-      <w:r>
-        <w:rPr>
-          <w:rFonts w:ascii="Arial" w:eastAsia="Arial" w:hAnsi="Arial" w:cs="Arial"/>
-          <w:sz w:val="23"/>
-          <w:szCs w:val="23"/>
-        </w:rPr>
-        <w:t xml:space="preserve">ebrero 2021 </w:t>
+        <w:t>en la Ciudad de México.</w:t>
       </w:r>
     </w:p>
     <w:p>
@@ -272,16 +264,16 @@
           <w:sz w:val="23"/>
           <w:szCs w:val="23"/>
         </w:rPr>
-        <w:t xml:space="preserve">Las actividades desarrolladas durante el </w:t>
-      </w:r>
-      <w:r>
-        <w:rPr>
-          <w:rFonts w:ascii="Arial" w:hAnsi="Arial" w:cs="Arial"/>
-          <w:bCs/>
-          <w:sz w:val="23"/>
-          <w:szCs w:val="23"/>
-        </w:rPr>
-        <w:t>proyecto</w:t>
+        <w:t xml:space="preserve">Durante la pandemia de Covid-19, como en todo el mundo, la Ciudad de México vivió un episodio donde su sistema de salud sufrió una saturación importante debido a la alta demanda de servicios hospitalarios por parte de la población. Esto conllevó a un aumento significativo en las defunciones, sin </w:t>
+      </w:r>
+      <w:r>
+        <w:rPr>
+          <w:rFonts w:ascii="Arial" w:hAnsi="Arial" w:cs="Arial"/>
+          <w:bCs/>
+          <w:sz w:val="23"/>
+          <w:szCs w:val="23"/>
+        </w:rPr>
+        <w:t>embargo,</w:t>
       </w:r>
       <w:r>
         <w:rPr>
@@ -299,79 +291,61 @@
           <w:sz w:val="23"/>
           <w:szCs w:val="23"/>
         </w:rPr>
-        <w:t>conllevan</w:t>
-      </w:r>
-      <w:r>
-        <w:rPr>
-          <w:rFonts w:ascii="Arial" w:hAnsi="Arial" w:cs="Arial"/>
-          <w:bCs/>
-          <w:sz w:val="23"/>
-          <w:szCs w:val="23"/>
-        </w:rPr>
-        <w:t xml:space="preserve"> </w:t>
-      </w:r>
-      <w:r>
-        <w:rPr>
-          <w:rFonts w:ascii="Arial" w:hAnsi="Arial" w:cs="Arial"/>
-          <w:bCs/>
-          <w:sz w:val="23"/>
-          <w:szCs w:val="23"/>
-        </w:rPr>
-        <w:t xml:space="preserve">conocimientos técnicos de estadística, programación, análisis y ciencia de datos, obtenidos a través </w:t>
-      </w:r>
-      <w:r>
-        <w:rPr>
-          <w:rFonts w:ascii="Arial" w:hAnsi="Arial" w:cs="Arial"/>
-          <w:bCs/>
-          <w:sz w:val="23"/>
-          <w:szCs w:val="23"/>
-        </w:rPr>
-        <w:t xml:space="preserve">de experiencia </w:t>
-      </w:r>
-      <w:r>
-        <w:rPr>
-          <w:rFonts w:ascii="Arial" w:hAnsi="Arial" w:cs="Arial"/>
-          <w:bCs/>
-          <w:sz w:val="23"/>
-          <w:szCs w:val="23"/>
-        </w:rPr>
-        <w:t>laboral</w:t>
-      </w:r>
-      <w:r>
-        <w:rPr>
-          <w:rFonts w:ascii="Arial" w:hAnsi="Arial" w:cs="Arial"/>
-          <w:bCs/>
-          <w:sz w:val="23"/>
-          <w:szCs w:val="23"/>
-        </w:rPr>
-        <w:t xml:space="preserve">, estudios </w:t>
-      </w:r>
-      <w:r>
-        <w:rPr>
-          <w:rFonts w:ascii="Arial" w:hAnsi="Arial" w:cs="Arial"/>
-          <w:bCs/>
-          <w:sz w:val="23"/>
-          <w:szCs w:val="23"/>
-        </w:rPr>
-        <w:t xml:space="preserve">profesionales y </w:t>
-      </w:r>
-      <w:r>
-        <w:rPr>
-          <w:rFonts w:ascii="Arial" w:hAnsi="Arial" w:cs="Arial"/>
-          <w:bCs/>
-          <w:sz w:val="23"/>
-          <w:szCs w:val="23"/>
-        </w:rPr>
-        <w:t>de diplomado.</w:t>
-      </w:r>
-      <w:r>
-        <w:rPr>
-          <w:rFonts w:ascii="Arial" w:hAnsi="Arial" w:cs="Arial"/>
-          <w:bCs/>
-          <w:sz w:val="23"/>
-          <w:szCs w:val="23"/>
-        </w:rPr>
-        <w:t xml:space="preserve"> </w:t>
+        <w:t>este incremento no se dio de manera homogénea</w:t>
+      </w:r>
+      <w:r>
+        <w:rPr>
+          <w:rFonts w:ascii="Arial" w:hAnsi="Arial" w:cs="Arial"/>
+          <w:bCs/>
+          <w:sz w:val="23"/>
+          <w:szCs w:val="23"/>
+        </w:rPr>
+        <w:t xml:space="preserve"> en</w:t>
+      </w:r>
+      <w:r>
+        <w:rPr>
+          <w:rFonts w:ascii="Arial" w:hAnsi="Arial" w:cs="Arial"/>
+          <w:bCs/>
+          <w:sz w:val="23"/>
+          <w:szCs w:val="23"/>
+        </w:rPr>
+        <w:t>tre</w:t>
+      </w:r>
+      <w:r>
+        <w:rPr>
+          <w:rFonts w:ascii="Arial" w:hAnsi="Arial" w:cs="Arial"/>
+          <w:bCs/>
+          <w:sz w:val="23"/>
+          <w:szCs w:val="23"/>
+        </w:rPr>
+        <w:t xml:space="preserve"> clases sociales, ya que aquellas personas con menos recursos fueron</w:t>
+      </w:r>
+      <w:r>
+        <w:rPr>
+          <w:rFonts w:ascii="Arial" w:hAnsi="Arial" w:cs="Arial"/>
+          <w:bCs/>
+          <w:sz w:val="23"/>
+          <w:szCs w:val="23"/>
+        </w:rPr>
+        <w:t xml:space="preserve"> las</w:t>
+      </w:r>
+      <w:r>
+        <w:rPr>
+          <w:rFonts w:ascii="Arial" w:hAnsi="Arial" w:cs="Arial"/>
+          <w:bCs/>
+          <w:sz w:val="23"/>
+          <w:szCs w:val="23"/>
+        </w:rPr>
+        <w:t xml:space="preserve"> más afectadas</w:t>
+      </w:r>
+      <w:r>
+        <w:rPr>
+          <w:rFonts w:ascii="Arial" w:hAnsi="Arial" w:cs="Arial"/>
+          <w:bCs/>
+          <w:sz w:val="23"/>
+          <w:szCs w:val="23"/>
+        </w:rPr>
+        <w:t xml:space="preserve">. </w:t>
       </w:r>
     </w:p>
     <w:p>
@@ -391,34 +365,7 @@
           <w:sz w:val="23"/>
           <w:szCs w:val="23"/>
         </w:rPr>
-        <w:t xml:space="preserve">Estas habilidades </w:t>
-      </w:r>
-      <w:r>
-        <w:rPr>
-          <w:rFonts w:ascii="Arial" w:hAnsi="Arial" w:cs="Arial"/>
-          <w:bCs/>
-          <w:sz w:val="23"/>
-          <w:szCs w:val="23"/>
-        </w:rPr>
-        <w:t>demandan</w:t>
-      </w:r>
-      <w:r>
-        <w:rPr>
-          <w:rFonts w:ascii="Arial" w:hAnsi="Arial" w:cs="Arial"/>
-          <w:bCs/>
-          <w:sz w:val="23"/>
-          <w:szCs w:val="23"/>
-        </w:rPr>
-        <w:t xml:space="preserve"> una sólida base </w:t>
-      </w:r>
-      <w:r>
-        <w:rPr>
-          <w:rFonts w:ascii="Arial" w:hAnsi="Arial" w:cs="Arial"/>
-          <w:bCs/>
-          <w:sz w:val="23"/>
-          <w:szCs w:val="23"/>
-        </w:rPr>
-        <w:t>matemática, así como un desarrollo profesional en áreas de riesgos para tener la sensibilidad de por donde dirigir el proyecto, conociendo las limitantes técnicas e inherentes del caso de estudio.</w:t>
+        <w:t>Partiendo de la obviedad de que el sistema de salud en la Ciudad de México necesita de una urgente mejoría, también es de suma relevancia observar qué factores exógenos al sistema jugaron un papel decisivo durante la pandemia, en particular los factores económicos, de desarrollo social y de prevención son los que están dentro del alcance de este análisis con el fin de observar posibles mejorías que de haber sido implementadas con antelación podrían haber tenido un impacto positivo en la magnitud de defunciones.</w:t>
       </w:r>
     </w:p>
     <w:p>
@@ -426,28 +373,127 @@
         <w:jc w:val="both"/>
         <w:rPr>
           <w:rFonts w:ascii="Arial" w:hAnsi="Arial" w:cs="Arial"/>
-          <w:b/>
-          <w:sz w:val="23"/>
-          <w:szCs w:val="23"/>
-        </w:rPr>
-      </w:pPr>
-      <w:r>
-        <w:rPr>
-          <w:rFonts w:ascii="Arial" w:hAnsi="Arial" w:cs="Arial"/>
-          <w:b/>
-          <w:sz w:val="23"/>
-          <w:szCs w:val="23"/>
-        </w:rPr>
-        <w:t>5</w:t>
-      </w:r>
-      <w:r>
-        <w:rPr>
-          <w:rFonts w:ascii="Arial" w:hAnsi="Arial" w:cs="Arial"/>
-          <w:b/>
-          <w:sz w:val="23"/>
-          <w:szCs w:val="23"/>
-        </w:rPr>
-        <w:t>. Descripción general del trabajo.</w:t>
+          <w:bCs/>
+          <w:sz w:val="23"/>
+          <w:szCs w:val="23"/>
+        </w:rPr>
+      </w:pPr>
+      <w:r>
+        <w:rPr>
+          <w:rFonts w:ascii="Arial" w:hAnsi="Arial" w:cs="Arial"/>
+          <w:bCs/>
+          <w:sz w:val="23"/>
+          <w:szCs w:val="23"/>
+        </w:rPr>
+        <w:t xml:space="preserve">Las actividades </w:t>
+      </w:r>
+      <w:r>
+        <w:rPr>
+          <w:rFonts w:ascii="Arial" w:hAnsi="Arial" w:cs="Arial"/>
+          <w:bCs/>
+          <w:sz w:val="23"/>
+          <w:szCs w:val="23"/>
+        </w:rPr>
+        <w:t>que se desarrollaran</w:t>
+      </w:r>
+      <w:r>
+        <w:rPr>
+          <w:rFonts w:ascii="Arial" w:hAnsi="Arial" w:cs="Arial"/>
+          <w:bCs/>
+          <w:sz w:val="23"/>
+          <w:szCs w:val="23"/>
+        </w:rPr>
+        <w:t xml:space="preserve"> </w:t>
+      </w:r>
+      <w:r>
+        <w:rPr>
+          <w:rFonts w:ascii="Arial" w:hAnsi="Arial" w:cs="Arial"/>
+          <w:bCs/>
+          <w:sz w:val="23"/>
+          <w:szCs w:val="23"/>
+        </w:rPr>
+        <w:t xml:space="preserve">a lo largo del proyecto </w:t>
+      </w:r>
+      <w:r>
+        <w:rPr>
+          <w:rFonts w:ascii="Arial" w:hAnsi="Arial" w:cs="Arial"/>
+          <w:bCs/>
+          <w:sz w:val="23"/>
+          <w:szCs w:val="23"/>
+        </w:rPr>
+        <w:t>conllevan</w:t>
+      </w:r>
+      <w:r>
+        <w:rPr>
+          <w:rFonts w:ascii="Arial" w:hAnsi="Arial" w:cs="Arial"/>
+          <w:bCs/>
+          <w:sz w:val="23"/>
+          <w:szCs w:val="23"/>
+        </w:rPr>
+        <w:t xml:space="preserve"> </w:t>
+      </w:r>
+      <w:r>
+        <w:rPr>
+          <w:rFonts w:ascii="Arial" w:hAnsi="Arial" w:cs="Arial"/>
+          <w:bCs/>
+          <w:sz w:val="23"/>
+          <w:szCs w:val="23"/>
+        </w:rPr>
+        <w:t xml:space="preserve">conocimientos técnicos de estadística, programación, análisis y ciencia de datos, obtenidos a través </w:t>
+      </w:r>
+      <w:r>
+        <w:rPr>
+          <w:rFonts w:ascii="Arial" w:hAnsi="Arial" w:cs="Arial"/>
+          <w:bCs/>
+          <w:sz w:val="23"/>
+          <w:szCs w:val="23"/>
+        </w:rPr>
+        <w:t xml:space="preserve">de experiencia </w:t>
+      </w:r>
+      <w:r>
+        <w:rPr>
+          <w:rFonts w:ascii="Arial" w:hAnsi="Arial" w:cs="Arial"/>
+          <w:bCs/>
+          <w:sz w:val="23"/>
+          <w:szCs w:val="23"/>
+        </w:rPr>
+        <w:t>laboral</w:t>
+      </w:r>
+      <w:r>
+        <w:rPr>
+          <w:rFonts w:ascii="Arial" w:hAnsi="Arial" w:cs="Arial"/>
+          <w:bCs/>
+          <w:sz w:val="23"/>
+          <w:szCs w:val="23"/>
+        </w:rPr>
+        <w:t xml:space="preserve">, estudios </w:t>
+      </w:r>
+      <w:r>
+        <w:rPr>
+          <w:rFonts w:ascii="Arial" w:hAnsi="Arial" w:cs="Arial"/>
+          <w:bCs/>
+          <w:sz w:val="23"/>
+          <w:szCs w:val="23"/>
+        </w:rPr>
+        <w:t xml:space="preserve">profesionales y </w:t>
+      </w:r>
+      <w:r>
+        <w:rPr>
+          <w:rFonts w:ascii="Arial" w:hAnsi="Arial" w:cs="Arial"/>
+          <w:bCs/>
+          <w:sz w:val="23"/>
+          <w:szCs w:val="23"/>
+        </w:rPr>
+        <w:t>de diplomado.</w:t>
+      </w:r>
+      <w:r>
+        <w:rPr>
+          <w:rFonts w:ascii="Arial" w:hAnsi="Arial" w:cs="Arial"/>
+          <w:bCs/>
+          <w:sz w:val="23"/>
+          <w:szCs w:val="23"/>
+        </w:rPr>
+        <w:t xml:space="preserve"> </w:t>
       </w:r>
     </w:p>
     <w:p>
@@ -467,295 +513,52 @@
           <w:sz w:val="23"/>
           <w:szCs w:val="23"/>
         </w:rPr>
-        <w:t xml:space="preserve">El objetivo con el que se planteó </w:t>
-      </w:r>
-      <w:r>
-        <w:rPr>
-          <w:rFonts w:ascii="Arial" w:hAnsi="Arial" w:cs="Arial"/>
-          <w:bCs/>
-          <w:sz w:val="23"/>
-          <w:szCs w:val="23"/>
-        </w:rPr>
-        <w:t>el</w:t>
-      </w:r>
-      <w:r>
-        <w:rPr>
-          <w:rFonts w:ascii="Arial" w:hAnsi="Arial" w:cs="Arial"/>
-          <w:bCs/>
-          <w:sz w:val="23"/>
-          <w:szCs w:val="23"/>
-        </w:rPr>
-        <w:t xml:space="preserve"> </w:t>
-      </w:r>
-      <w:r>
-        <w:rPr>
-          <w:rFonts w:ascii="Arial" w:hAnsi="Arial" w:cs="Arial"/>
-          <w:bCs/>
-          <w:sz w:val="23"/>
-          <w:szCs w:val="23"/>
-        </w:rPr>
-        <w:t>proyecto</w:t>
-      </w:r>
-      <w:r>
-        <w:rPr>
-          <w:rFonts w:ascii="Arial" w:hAnsi="Arial" w:cs="Arial"/>
-          <w:bCs/>
-          <w:sz w:val="23"/>
-          <w:szCs w:val="23"/>
-        </w:rPr>
-        <w:t xml:space="preserve"> es </w:t>
-      </w:r>
-      <w:r>
-        <w:rPr>
-          <w:rFonts w:ascii="Arial" w:hAnsi="Arial" w:cs="Arial"/>
-          <w:bCs/>
-          <w:sz w:val="23"/>
-          <w:szCs w:val="23"/>
-        </w:rPr>
-        <w:t>identificar</w:t>
-      </w:r>
-      <w:r>
-        <w:rPr>
-          <w:rFonts w:ascii="Arial" w:hAnsi="Arial" w:cs="Arial"/>
-          <w:bCs/>
-          <w:sz w:val="23"/>
-          <w:szCs w:val="23"/>
-        </w:rPr>
-        <w:t xml:space="preserve"> las zonas </w:t>
-      </w:r>
-      <w:r>
-        <w:rPr>
-          <w:rFonts w:ascii="Arial" w:hAnsi="Arial" w:cs="Arial"/>
-          <w:bCs/>
-          <w:sz w:val="23"/>
-          <w:szCs w:val="23"/>
-        </w:rPr>
-        <w:t xml:space="preserve">en la Ciudad de México </w:t>
-      </w:r>
-      <w:r>
-        <w:rPr>
-          <w:rFonts w:ascii="Arial" w:hAnsi="Arial" w:cs="Arial"/>
-          <w:bCs/>
-          <w:sz w:val="23"/>
-          <w:szCs w:val="23"/>
-        </w:rPr>
-        <w:t>que tuvieron un</w:t>
-      </w:r>
-      <w:r>
-        <w:rPr>
-          <w:rFonts w:ascii="Arial" w:hAnsi="Arial" w:cs="Arial"/>
-          <w:bCs/>
-          <w:sz w:val="23"/>
-          <w:szCs w:val="23"/>
-        </w:rPr>
-        <w:t xml:space="preserve"> </w:t>
-      </w:r>
-      <w:r>
-        <w:rPr>
-          <w:rFonts w:ascii="Arial" w:hAnsi="Arial" w:cs="Arial"/>
-          <w:bCs/>
-          <w:sz w:val="23"/>
-          <w:szCs w:val="23"/>
-        </w:rPr>
-        <w:t xml:space="preserve">manejo </w:t>
-      </w:r>
-      <w:r>
-        <w:rPr>
-          <w:rFonts w:ascii="Arial" w:hAnsi="Arial" w:cs="Arial"/>
-          <w:bCs/>
-          <w:sz w:val="23"/>
-          <w:szCs w:val="23"/>
-        </w:rPr>
-        <w:t xml:space="preserve">deficiente </w:t>
-      </w:r>
-      <w:r>
-        <w:rPr>
-          <w:rFonts w:ascii="Arial" w:hAnsi="Arial" w:cs="Arial"/>
-          <w:bCs/>
-          <w:sz w:val="23"/>
-          <w:szCs w:val="23"/>
-        </w:rPr>
-        <w:t>de</w:t>
-      </w:r>
-      <w:r>
-        <w:rPr>
-          <w:rFonts w:ascii="Arial" w:hAnsi="Arial" w:cs="Arial"/>
-          <w:bCs/>
-          <w:sz w:val="23"/>
-          <w:szCs w:val="23"/>
-        </w:rPr>
-        <w:t xml:space="preserve"> la pandemia de Covid-19 de Febrero de 2020 a Febrero de 2021</w:t>
-      </w:r>
-      <w:r>
-        <w:rPr>
-          <w:rFonts w:ascii="Arial" w:hAnsi="Arial" w:cs="Arial"/>
-          <w:bCs/>
-          <w:sz w:val="23"/>
-          <w:szCs w:val="23"/>
-        </w:rPr>
-        <w:t>.</w:t>
-      </w:r>
-      <w:r>
-        <w:rPr>
-          <w:rFonts w:ascii="Arial" w:hAnsi="Arial" w:cs="Arial"/>
-          <w:bCs/>
-          <w:sz w:val="23"/>
-          <w:szCs w:val="23"/>
-        </w:rPr>
-        <w:t xml:space="preserve"> </w:t>
-      </w:r>
-      <w:r>
-        <w:rPr>
-          <w:rFonts w:ascii="Arial" w:hAnsi="Arial" w:cs="Arial"/>
-          <w:bCs/>
-          <w:sz w:val="23"/>
-          <w:szCs w:val="23"/>
-        </w:rPr>
-        <w:t>E</w:t>
-      </w:r>
-      <w:r>
-        <w:rPr>
-          <w:rFonts w:ascii="Arial" w:hAnsi="Arial" w:cs="Arial"/>
-          <w:bCs/>
-          <w:sz w:val="23"/>
-          <w:szCs w:val="23"/>
-        </w:rPr>
-        <w:t>ste planteamiento considera que durante el evento descrito el sector salud se vio expuesto a un nivel de estrés importante y</w:t>
-      </w:r>
-      <w:r>
-        <w:rPr>
-          <w:rFonts w:ascii="Arial" w:hAnsi="Arial" w:cs="Arial"/>
-          <w:bCs/>
-          <w:sz w:val="23"/>
-          <w:szCs w:val="23"/>
-        </w:rPr>
-        <w:t xml:space="preserve"> que factores socioeconómicos jugaron un papel decisivo</w:t>
-      </w:r>
-      <w:r>
-        <w:rPr>
-          <w:rFonts w:ascii="Arial" w:hAnsi="Arial" w:cs="Arial"/>
-          <w:bCs/>
-          <w:sz w:val="23"/>
-          <w:szCs w:val="23"/>
-        </w:rPr>
-        <w:t xml:space="preserve"> </w:t>
-      </w:r>
-      <w:r>
-        <w:rPr>
-          <w:rFonts w:ascii="Arial" w:hAnsi="Arial" w:cs="Arial"/>
-          <w:bCs/>
-          <w:sz w:val="23"/>
-          <w:szCs w:val="23"/>
-        </w:rPr>
-        <w:t>en la probabilidad de supervivencia de las personas.</w:t>
-      </w:r>
-      <w:r>
-        <w:rPr>
-          <w:rFonts w:ascii="Arial" w:hAnsi="Arial" w:cs="Arial"/>
-          <w:bCs/>
-          <w:sz w:val="23"/>
-          <w:szCs w:val="23"/>
-        </w:rPr>
-        <w:t xml:space="preserve"> </w:t>
-      </w:r>
-      <w:r>
-        <w:rPr>
-          <w:rFonts w:ascii="Arial" w:hAnsi="Arial" w:cs="Arial"/>
-          <w:bCs/>
-          <w:sz w:val="23"/>
-          <w:szCs w:val="23"/>
-        </w:rPr>
-        <w:t>V</w:t>
-      </w:r>
-      <w:r>
-        <w:rPr>
-          <w:rFonts w:ascii="Arial" w:hAnsi="Arial" w:cs="Arial"/>
-          <w:bCs/>
-          <w:sz w:val="23"/>
-          <w:szCs w:val="23"/>
-        </w:rPr>
-        <w:t>islumbra</w:t>
-      </w:r>
-      <w:r>
-        <w:rPr>
-          <w:rFonts w:ascii="Arial" w:hAnsi="Arial" w:cs="Arial"/>
-          <w:bCs/>
-          <w:sz w:val="23"/>
-          <w:szCs w:val="23"/>
-        </w:rPr>
-        <w:t>r</w:t>
-      </w:r>
-      <w:r>
-        <w:rPr>
-          <w:rFonts w:ascii="Arial" w:hAnsi="Arial" w:cs="Arial"/>
-          <w:bCs/>
-          <w:sz w:val="23"/>
-          <w:szCs w:val="23"/>
-        </w:rPr>
-        <w:t xml:space="preserve"> las condiciones en las que </w:t>
-      </w:r>
-      <w:r>
-        <w:rPr>
-          <w:rFonts w:ascii="Arial" w:hAnsi="Arial" w:cs="Arial"/>
-          <w:bCs/>
-          <w:sz w:val="23"/>
-          <w:szCs w:val="23"/>
-        </w:rPr>
-        <w:t>vivían</w:t>
-      </w:r>
-      <w:r>
-        <w:rPr>
-          <w:rFonts w:ascii="Arial" w:hAnsi="Arial" w:cs="Arial"/>
-          <w:bCs/>
-          <w:sz w:val="23"/>
-          <w:szCs w:val="23"/>
-        </w:rPr>
-        <w:t xml:space="preserve"> </w:t>
-      </w:r>
-      <w:r>
-        <w:rPr>
-          <w:rFonts w:ascii="Arial" w:hAnsi="Arial" w:cs="Arial"/>
-          <w:bCs/>
-          <w:sz w:val="23"/>
-          <w:szCs w:val="23"/>
-        </w:rPr>
-        <w:t xml:space="preserve">las personas ayudará a visibilizar </w:t>
-      </w:r>
-      <w:r>
-        <w:rPr>
-          <w:rFonts w:ascii="Arial" w:hAnsi="Arial" w:cs="Arial"/>
-          <w:bCs/>
-          <w:sz w:val="23"/>
-          <w:szCs w:val="23"/>
-        </w:rPr>
-        <w:t>patrones</w:t>
-      </w:r>
-      <w:r>
-        <w:rPr>
-          <w:rFonts w:ascii="Arial" w:hAnsi="Arial" w:cs="Arial"/>
-          <w:bCs/>
-          <w:sz w:val="23"/>
-          <w:szCs w:val="23"/>
-        </w:rPr>
-        <w:t xml:space="preserve"> y </w:t>
-      </w:r>
-      <w:r>
-        <w:rPr>
-          <w:rFonts w:ascii="Arial" w:hAnsi="Arial" w:cs="Arial"/>
-          <w:bCs/>
-          <w:sz w:val="23"/>
-          <w:szCs w:val="23"/>
-        </w:rPr>
-        <w:t xml:space="preserve">casusas </w:t>
-      </w:r>
-      <w:r>
-        <w:rPr>
-          <w:rFonts w:ascii="Arial" w:hAnsi="Arial" w:cs="Arial"/>
-          <w:bCs/>
-          <w:sz w:val="23"/>
-          <w:szCs w:val="23"/>
-        </w:rPr>
-        <w:t>socioeconómicas que influían en el desenlace de la enfermedad.</w:t>
+        <w:t xml:space="preserve">Estas habilidades </w:t>
+      </w:r>
+      <w:r>
+        <w:rPr>
+          <w:rFonts w:ascii="Arial" w:hAnsi="Arial" w:cs="Arial"/>
+          <w:bCs/>
+          <w:sz w:val="23"/>
+          <w:szCs w:val="23"/>
+        </w:rPr>
+        <w:t>demandan</w:t>
+      </w:r>
+      <w:r>
+        <w:rPr>
+          <w:rFonts w:ascii="Arial" w:hAnsi="Arial" w:cs="Arial"/>
+          <w:bCs/>
+          <w:sz w:val="23"/>
+          <w:szCs w:val="23"/>
+        </w:rPr>
+        <w:t xml:space="preserve"> una sólida base </w:t>
+      </w:r>
+      <w:r>
+        <w:rPr>
+          <w:rFonts w:ascii="Arial" w:hAnsi="Arial" w:cs="Arial"/>
+          <w:bCs/>
+          <w:sz w:val="23"/>
+          <w:szCs w:val="23"/>
+        </w:rPr>
+        <w:t xml:space="preserve">matemática, así como un desarrollo profesional en áreas de riesgos para tener la sensibilidad de por </w:t>
+      </w:r>
+      <w:r>
+        <w:rPr>
+          <w:rFonts w:ascii="Arial" w:hAnsi="Arial" w:cs="Arial"/>
+          <w:bCs/>
+          <w:sz w:val="23"/>
+          <w:szCs w:val="23"/>
+        </w:rPr>
+        <w:t>dónde</w:t>
+      </w:r>
+      <w:r>
+        <w:rPr>
+          <w:rFonts w:ascii="Arial" w:hAnsi="Arial" w:cs="Arial"/>
+          <w:bCs/>
+          <w:sz w:val="23"/>
+          <w:szCs w:val="23"/>
+        </w:rPr>
+        <w:t xml:space="preserve"> dirigir el proyecto, conociendo las limitantes técnicas e inherentes del caso de estudio.</w:t>
       </w:r>
     </w:p>
     <w:p>
@@ -763,18 +566,178 @@
         <w:jc w:val="both"/>
         <w:rPr>
           <w:rFonts w:ascii="Arial" w:hAnsi="Arial" w:cs="Arial"/>
-          <w:bCs/>
-          <w:sz w:val="23"/>
-          <w:szCs w:val="23"/>
-        </w:rPr>
-      </w:pPr>
-      <w:r>
-        <w:rPr>
-          <w:rFonts w:ascii="Arial" w:hAnsi="Arial" w:cs="Arial"/>
-          <w:bCs/>
-          <w:sz w:val="23"/>
-          <w:szCs w:val="23"/>
-        </w:rPr>
+          <w:b/>
+          <w:sz w:val="23"/>
+          <w:szCs w:val="23"/>
+        </w:rPr>
+      </w:pPr>
+      <w:r>
+        <w:rPr>
+          <w:rFonts w:ascii="Arial" w:hAnsi="Arial" w:cs="Arial"/>
+          <w:b/>
+          <w:sz w:val="23"/>
+          <w:szCs w:val="23"/>
+        </w:rPr>
+        <w:t>5</w:t>
+      </w:r>
+      <w:r>
+        <w:rPr>
+          <w:rFonts w:ascii="Arial" w:hAnsi="Arial" w:cs="Arial"/>
+          <w:b/>
+          <w:sz w:val="23"/>
+          <w:szCs w:val="23"/>
+        </w:rPr>
+        <w:t>. Descripción general del trabajo.</w:t>
+      </w:r>
+    </w:p>
+    <w:p>
+      <w:pPr>
+        <w:jc w:val="both"/>
+        <w:rPr>
+          <w:rFonts w:ascii="Arial" w:hAnsi="Arial" w:cs="Arial"/>
+          <w:bCs/>
+          <w:sz w:val="23"/>
+          <w:szCs w:val="23"/>
+        </w:rPr>
+      </w:pPr>
+      <w:r>
+        <w:rPr>
+          <w:rFonts w:ascii="Arial" w:hAnsi="Arial" w:cs="Arial"/>
+          <w:bCs/>
+          <w:sz w:val="23"/>
+          <w:szCs w:val="23"/>
+        </w:rPr>
+        <w:t xml:space="preserve">El objetivo con el que se planteó </w:t>
+      </w:r>
+      <w:r>
+        <w:rPr>
+          <w:rFonts w:ascii="Arial" w:hAnsi="Arial" w:cs="Arial"/>
+          <w:bCs/>
+          <w:sz w:val="23"/>
+          <w:szCs w:val="23"/>
+        </w:rPr>
+        <w:t>el</w:t>
+      </w:r>
+      <w:r>
+        <w:rPr>
+          <w:rFonts w:ascii="Arial" w:hAnsi="Arial" w:cs="Arial"/>
+          <w:bCs/>
+          <w:sz w:val="23"/>
+          <w:szCs w:val="23"/>
+        </w:rPr>
+        <w:t xml:space="preserve"> </w:t>
+      </w:r>
+      <w:r>
+        <w:rPr>
+          <w:rFonts w:ascii="Arial" w:hAnsi="Arial" w:cs="Arial"/>
+          <w:bCs/>
+          <w:sz w:val="23"/>
+          <w:szCs w:val="23"/>
+        </w:rPr>
+        <w:t>proyecto</w:t>
+      </w:r>
+      <w:r>
+        <w:rPr>
+          <w:rFonts w:ascii="Arial" w:hAnsi="Arial" w:cs="Arial"/>
+          <w:bCs/>
+          <w:sz w:val="23"/>
+          <w:szCs w:val="23"/>
+        </w:rPr>
+        <w:t xml:space="preserve"> es</w:t>
+      </w:r>
+      <w:r>
+        <w:rPr>
+          <w:rFonts w:ascii="Arial" w:hAnsi="Arial" w:cs="Arial"/>
+          <w:bCs/>
+          <w:sz w:val="23"/>
+          <w:szCs w:val="23"/>
+        </w:rPr>
+        <w:t xml:space="preserve"> v</w:t>
+      </w:r>
+      <w:r>
+        <w:rPr>
+          <w:rFonts w:ascii="Arial" w:hAnsi="Arial" w:cs="Arial"/>
+          <w:bCs/>
+          <w:sz w:val="23"/>
+          <w:szCs w:val="23"/>
+        </w:rPr>
+        <w:t>islumbra</w:t>
+      </w:r>
+      <w:r>
+        <w:rPr>
+          <w:rFonts w:ascii="Arial" w:hAnsi="Arial" w:cs="Arial"/>
+          <w:bCs/>
+          <w:sz w:val="23"/>
+          <w:szCs w:val="23"/>
+        </w:rPr>
+        <w:t>r</w:t>
+      </w:r>
+      <w:r>
+        <w:rPr>
+          <w:rFonts w:ascii="Arial" w:hAnsi="Arial" w:cs="Arial"/>
+          <w:bCs/>
+          <w:sz w:val="23"/>
+          <w:szCs w:val="23"/>
+        </w:rPr>
+        <w:t xml:space="preserve"> </w:t>
+      </w:r>
+      <w:r>
+        <w:rPr>
+          <w:rFonts w:ascii="Arial" w:hAnsi="Arial" w:cs="Arial"/>
+          <w:bCs/>
+          <w:sz w:val="23"/>
+          <w:szCs w:val="23"/>
+        </w:rPr>
+        <w:t>zonas de alta mortalidad durante la pandemia de Covid-19, con el fin de identificar vulnerabilidades y áreas de oportunidad en los servicios públicos</w:t>
+      </w:r>
+      <w:r>
+        <w:rPr>
+          <w:rFonts w:ascii="Arial" w:hAnsi="Arial" w:cs="Arial"/>
+          <w:bCs/>
+          <w:sz w:val="23"/>
+          <w:szCs w:val="23"/>
+        </w:rPr>
+        <w:t xml:space="preserve"> básicos</w:t>
+      </w:r>
+      <w:r>
+        <w:rPr>
+          <w:rFonts w:ascii="Arial" w:hAnsi="Arial" w:cs="Arial"/>
+          <w:bCs/>
+          <w:sz w:val="23"/>
+          <w:szCs w:val="23"/>
+        </w:rPr>
+        <w:t xml:space="preserve"> ofrecidos en esas zonas.</w:t>
+      </w:r>
+    </w:p>
+    <w:p>
+      <w:pPr>
+        <w:jc w:val="both"/>
+        <w:rPr>
+          <w:rFonts w:ascii="Arial" w:hAnsi="Arial" w:cs="Arial"/>
+          <w:bCs/>
+          <w:sz w:val="23"/>
+          <w:szCs w:val="23"/>
+        </w:rPr>
+      </w:pPr>
+    </w:p>
+    <w:p>
+      <w:pPr>
+        <w:jc w:val="both"/>
+        <w:rPr>
+          <w:rFonts w:ascii="Arial" w:hAnsi="Arial" w:cs="Arial"/>
+          <w:bCs/>
+          <w:sz w:val="23"/>
+          <w:szCs w:val="23"/>
+        </w:rPr>
+      </w:pPr>
+      <w:r>
+        <w:rPr>
+          <w:rFonts w:ascii="Arial" w:hAnsi="Arial" w:cs="Arial"/>
+          <w:bCs/>
+          <w:sz w:val="23"/>
+          <w:szCs w:val="23"/>
+        </w:rPr>
+        <w:lastRenderedPageBreak/>
         <w:t>Este análisis se llevará acabo tomando bases proporcionadas por la Secretar</w:t>
       </w:r>
       <w:r>
@@ -1012,7 +975,31 @@
           <w:sz w:val="23"/>
           <w:szCs w:val="23"/>
         </w:rPr>
-        <w:t>Panorama económico y situación del Sector Salud durante la pandemia de Covid-19 en la Ciudad de México.</w:t>
+        <w:t xml:space="preserve">Capítulo I. </w:t>
+      </w:r>
+      <w:r>
+        <w:rPr>
+          <w:rFonts w:ascii="Arial" w:hAnsi="Arial" w:cs="Arial"/>
+          <w:sz w:val="23"/>
+          <w:szCs w:val="23"/>
+        </w:rPr>
+        <w:t xml:space="preserve">Panorama </w:t>
+      </w:r>
+      <w:r>
+        <w:rPr>
+          <w:rFonts w:ascii="Arial" w:hAnsi="Arial" w:cs="Arial"/>
+          <w:sz w:val="23"/>
+          <w:szCs w:val="23"/>
+        </w:rPr>
+        <w:t>socioeconómico</w:t>
+      </w:r>
+      <w:r>
+        <w:rPr>
+          <w:rFonts w:ascii="Arial" w:hAnsi="Arial" w:cs="Arial"/>
+          <w:sz w:val="23"/>
+          <w:szCs w:val="23"/>
+        </w:rPr>
+        <w:t xml:space="preserve"> y situación del Sector Salud durante la pandemia de Covid-19 en la Ciudad de México.</w:t>
       </w:r>
     </w:p>
     <w:p>
@@ -1037,39 +1024,15 @@
           <w:sz w:val="23"/>
           <w:szCs w:val="23"/>
         </w:rPr>
-        <w:t xml:space="preserve">Técnicas y modelos </w:t>
-      </w:r>
-      <w:r>
-        <w:rPr>
-          <w:rFonts w:ascii="Arial" w:hAnsi="Arial" w:cs="Arial"/>
-          <w:sz w:val="23"/>
-          <w:szCs w:val="23"/>
-        </w:rPr>
-        <w:t>estadístic</w:t>
-      </w:r>
-      <w:r>
-        <w:rPr>
-          <w:rFonts w:ascii="Arial" w:hAnsi="Arial" w:cs="Arial"/>
-          <w:sz w:val="23"/>
-          <w:szCs w:val="23"/>
-        </w:rPr>
-        <w:t>o</w:t>
-      </w:r>
-      <w:r>
-        <w:rPr>
-          <w:rFonts w:ascii="Arial" w:hAnsi="Arial" w:cs="Arial"/>
-          <w:sz w:val="23"/>
-          <w:szCs w:val="23"/>
-        </w:rPr>
-        <w:t>s</w:t>
-      </w:r>
-      <w:r>
-        <w:rPr>
-          <w:rFonts w:ascii="Arial" w:hAnsi="Arial" w:cs="Arial"/>
-          <w:sz w:val="23"/>
-          <w:szCs w:val="23"/>
-        </w:rPr>
-        <w:t xml:space="preserve"> para la producción y agrupación de zonas de riesgo.</w:t>
+        <w:t xml:space="preserve">Capítulo II. </w:t>
+      </w:r>
+      <w:r>
+        <w:rPr>
+          <w:rFonts w:ascii="Arial" w:hAnsi="Arial" w:cs="Arial"/>
+          <w:sz w:val="23"/>
+          <w:szCs w:val="23"/>
+        </w:rPr>
+        <w:t>Técnicas y modelos estadísticos para la producción y agrupación de zonas de riesgo.</w:t>
       </w:r>
     </w:p>
     <w:p>
@@ -1094,6 +1057,14 @@
           <w:sz w:val="23"/>
           <w:szCs w:val="23"/>
         </w:rPr>
+        <w:t xml:space="preserve">Capítulo III. </w:t>
+      </w:r>
+      <w:r>
+        <w:rPr>
+          <w:rFonts w:ascii="Arial" w:hAnsi="Arial" w:cs="Arial"/>
+          <w:sz w:val="23"/>
+          <w:szCs w:val="23"/>
+        </w:rPr>
         <w:t>Limpieza, exploración de datos e implementación de modelos para la detección de zonas de alta mortalidad</w:t>
       </w:r>
     </w:p>
@@ -1109,54 +1080,26 @@
         <w:jc w:val="both"/>
         <w:rPr>
           <w:rFonts w:ascii="Arial" w:hAnsi="Arial" w:cs="Arial"/>
-          <w:sz w:val="23"/>
-          <w:szCs w:val="23"/>
-        </w:rPr>
-      </w:pPr>
-      <w:r>
-        <w:rPr>
-          <w:rFonts w:ascii="Arial" w:hAnsi="Arial" w:cs="Arial"/>
-          <w:sz w:val="23"/>
-          <w:szCs w:val="23"/>
-        </w:rPr>
-        <w:t>Propuestas de mejora a las carencias identificadas de las principales zonas afectas.</w:t>
-      </w:r>
-    </w:p>
-    <w:p>
-      <w:pPr>
-        <w:pStyle w:val="Prrafodelista"/>
-        <w:numPr>
-          <w:ilvl w:val="0"/>
-          <w:numId w:val="3"/>
-        </w:numPr>
-        <w:spacing w:after="0" w:line="360" w:lineRule="auto"/>
-        <w:ind w:left="426" w:hanging="426"/>
-        <w:jc w:val="both"/>
-        <w:rPr>
-          <w:rFonts w:ascii="Arial" w:hAnsi="Arial" w:cs="Arial"/>
-          <w:sz w:val="23"/>
-          <w:szCs w:val="23"/>
-        </w:rPr>
-      </w:pPr>
-      <w:r>
-        <w:rPr>
-          <w:rFonts w:ascii="Arial" w:hAnsi="Arial" w:cs="Arial"/>
-          <w:sz w:val="23"/>
-          <w:szCs w:val="23"/>
-        </w:rPr>
-        <w:t>Conclusiones.</w:t>
-      </w:r>
-    </w:p>
-    <w:p>
-      <w:pPr>
-        <w:spacing w:after="240" w:line="360" w:lineRule="auto"/>
-        <w:jc w:val="both"/>
-        <w:rPr>
-          <w:rFonts w:ascii="Arial" w:hAnsi="Arial" w:cs="Arial"/>
           <w:sz w:val="24"/>
           <w:szCs w:val="24"/>
         </w:rPr>
       </w:pPr>
+      <w:r>
+        <w:rPr>
+          <w:rFonts w:ascii="Arial" w:hAnsi="Arial" w:cs="Arial"/>
+          <w:sz w:val="23"/>
+          <w:szCs w:val="23"/>
+        </w:rPr>
+        <w:t xml:space="preserve">Capítulo IV. </w:t>
+      </w:r>
+      <w:r>
+        <w:rPr>
+          <w:rFonts w:ascii="Arial" w:hAnsi="Arial" w:cs="Arial"/>
+          <w:sz w:val="23"/>
+          <w:szCs w:val="23"/>
+        </w:rPr>
+        <w:t>Propuestas de mejora a las carencias identificadas de las principales zonas afectas.</w:t>
+      </w:r>
     </w:p>
     <w:tbl>
       <w:tblPr>

</xml_diff>